<commit_message>
update ESL status parsing and the introduction.
</commit_message>
<xml_diff>
--- a/HowToTestThisDemo.docx
+++ b/HowToTestThisDemo.docx
@@ -7,8 +7,6 @@
       <w:pPr>
         <w:pStyle w:val="a6"/>
       </w:pPr>
-      <w:bookmarkStart w:id="0" w:name="_GoBack"/>
-      <w:bookmarkEnd w:id="0"/>
       <w:r>
         <w:t>Quickly test ESL</w:t>
       </w:r>
@@ -756,7 +754,6 @@
         <w:rPr>
           <w:rFonts w:hint="eastAsia"/>
         </w:rPr>
-        <w:lastRenderedPageBreak/>
         <w:t>Download picture to ESL</w:t>
       </w:r>
     </w:p>
@@ -768,6 +765,7 @@
           <w:numId w:val="3"/>
         </w:numPr>
         <w:rPr>
+          <w:rFonts w:hint="eastAsia"/>
           <w:sz w:val="24"/>
         </w:rPr>
       </w:pPr>
@@ -795,8 +793,41 @@
     <w:p>
       <w:r>
         <w:rPr>
+          <w:rFonts w:hint="eastAsia"/>
+        </w:rPr>
+        <w:t xml:space="preserve">1. </w:t>
+      </w:r>
+      <w:r>
+        <w:rPr>
+          <w:rFonts w:hint="eastAsia"/>
+        </w:rPr>
+        <w:t xml:space="preserve">Running application </w:t>
+      </w:r>
+      <w:r>
+        <w:rPr>
+          <w:rFonts w:hint="eastAsia"/>
+        </w:rPr>
+        <w:t>at</w:t>
+      </w:r>
+      <w:r>
+        <w:t>:</w:t>
+      </w:r>
+      <w:r>
+        <w:rPr>
+          <w:rFonts w:hint="eastAsia"/>
+        </w:rPr>
+        <w:t xml:space="preserve"> bin\</w:t>
+      </w:r>
+      <w:r>
+        <w:t>EslClient.bat</w:t>
+      </w:r>
+    </w:p>
+    <w:p>
+      <w:r>
+        <w:rPr>
           <w:noProof/>
         </w:rPr>
+        <w:lastRenderedPageBreak/>
         <w:drawing>
           <wp:inline distT="0" distB="0" distL="0" distR="0" wp14:anchorId="73A56EA5" wp14:editId="2C929ED6">
             <wp:extent cx="3429666" cy="4120242"/>
@@ -836,6 +867,17 @@
     </w:p>
     <w:p/>
     <w:p>
+      <w:pPr>
+        <w:rPr>
+          <w:rFonts w:hint="eastAsia"/>
+        </w:rPr>
+      </w:pPr>
+      <w:r>
+        <w:rPr>
+          <w:rFonts w:hint="eastAsia"/>
+        </w:rPr>
+        <w:t xml:space="preserve">2. </w:t>
+      </w:r>
       <w:r>
         <w:t>T</w:t>
       </w:r>
@@ -843,21 +885,7 @@
         <w:rPr>
           <w:rFonts w:hint="eastAsia"/>
         </w:rPr>
-        <w:t>ap on connect</w:t>
-      </w:r>
-      <w:proofErr w:type="gramStart"/>
-      <w:r>
-        <w:rPr>
-          <w:rFonts w:hint="eastAsia"/>
-        </w:rPr>
-        <w:t>,</w:t>
-      </w:r>
-      <w:proofErr w:type="gramEnd"/>
-      <w:r>
-        <w:rPr>
-          <w:rFonts w:hint="eastAsia"/>
-        </w:rPr>
-        <w:t xml:space="preserve"> then you can see the ESL has </w:t>
+        <w:t xml:space="preserve">ap on connect, then you can see the ESL has </w:t>
       </w:r>
       <w:r>
         <w:rPr>
@@ -913,50 +941,20 @@
       </w:r>
     </w:p>
     <w:p>
-      <w:r>
-        <w:t>T</w:t>
-      </w:r>
-      <w:r>
-        <w:rPr>
-          <w:rFonts w:hint="eastAsia"/>
-        </w:rPr>
-        <w:t xml:space="preserve">he MQTT client may need 1 minute to receive shake message from AP. </w:t>
-      </w:r>
-      <w:r>
-        <w:t>T</w:t>
-      </w:r>
-      <w:r>
-        <w:rPr>
-          <w:rFonts w:hint="eastAsia"/>
-        </w:rPr>
-        <w:t xml:space="preserve">hen you can download the </w:t>
-      </w:r>
-      <w:proofErr w:type="spellStart"/>
-      <w:r>
-        <w:rPr>
-          <w:rFonts w:hint="eastAsia"/>
-        </w:rPr>
-        <w:t>json</w:t>
-      </w:r>
-      <w:proofErr w:type="spellEnd"/>
-      <w:r>
-        <w:rPr>
-          <w:rFonts w:hint="eastAsia"/>
-        </w:rPr>
-        <w:t xml:space="preserve"> file.</w:t>
-      </w:r>
-    </w:p>
-    <w:p>
+      <w:pPr>
+        <w:rPr>
+          <w:rFonts w:hint="eastAsia"/>
+        </w:rPr>
+      </w:pPr>
       <w:r>
         <w:rPr>
           <w:noProof/>
         </w:rPr>
-        <w:lastRenderedPageBreak/>
         <w:drawing>
-          <wp:inline distT="0" distB="0" distL="0" distR="0" wp14:anchorId="44C060D8" wp14:editId="036B7972">
-            <wp:extent cx="4419600" cy="2480398"/>
+          <wp:inline distT="0" distB="0" distL="0" distR="0" wp14:anchorId="45C18087" wp14:editId="2B6C9855">
+            <wp:extent cx="4038600" cy="2153462"/>
             <wp:effectExtent l="0" t="0" r="0" b="0"/>
-            <wp:docPr id="12" name="图片 12"/>
+            <wp:docPr id="3" name="图片 3"/>
             <wp:cNvGraphicFramePr>
               <a:graphicFrameLocks xmlns:a="http://schemas.openxmlformats.org/drawingml/2006/main" noChangeAspect="1"/>
             </wp:cNvGraphicFramePr>
@@ -976,7 +974,7 @@
                   <pic:spPr>
                     <a:xfrm>
                       <a:off x="0" y="0"/>
-                      <a:ext cx="4420664" cy="2480995"/>
+                      <a:ext cx="4040796" cy="2154633"/>
                     </a:xfrm>
                     <a:prstGeom prst="rect">
                       <a:avLst/>
@@ -989,175 +987,57 @@
         </w:drawing>
       </w:r>
     </w:p>
-    <w:p/>
-    <w:p>
-      <w:pPr>
-        <w:pStyle w:val="2"/>
-        <w:numPr>
-          <w:ilvl w:val="1"/>
-          <w:numId w:val="3"/>
-        </w:numPr>
-        <w:rPr>
-          <w:sz w:val="24"/>
-        </w:rPr>
-      </w:pPr>
-      <w:r>
-        <w:rPr>
-          <w:sz w:val="24"/>
-        </w:rPr>
-        <w:t>S</w:t>
-      </w:r>
-      <w:r>
-        <w:rPr>
-          <w:rFonts w:hint="eastAsia"/>
-          <w:sz w:val="24"/>
-        </w:rPr>
-        <w:t xml:space="preserve">etp3: download </w:t>
-      </w:r>
-      <w:r>
-        <w:rPr>
-          <w:rFonts w:hint="eastAsia"/>
-          <w:sz w:val="24"/>
+    <w:p>
+      <w:pPr>
+        <w:rPr>
+          <w:rFonts w:hint="eastAsia"/>
+        </w:rPr>
+      </w:pPr>
+    </w:p>
+    <w:p>
+      <w:r>
+        <w:rPr>
+          <w:rFonts w:hint="eastAsia"/>
+        </w:rPr>
+        <w:t xml:space="preserve">3. </w:t>
+      </w:r>
+      <w:r>
+        <w:t>T</w:t>
+      </w:r>
+      <w:r>
+        <w:rPr>
+          <w:rFonts w:hint="eastAsia"/>
+        </w:rPr>
+        <w:t xml:space="preserve">he application </w:t>
+      </w:r>
+      <w:r>
+        <w:rPr>
+          <w:rFonts w:hint="eastAsia"/>
+        </w:rPr>
+        <w:t xml:space="preserve">may need 1 minute to receive shake message from AP. </w:t>
+      </w:r>
+      <w:r>
+        <w:t>T</w:t>
+      </w:r>
+      <w:r>
+        <w:rPr>
+          <w:rFonts w:hint="eastAsia"/>
+        </w:rPr>
+        <w:t xml:space="preserve">hen you can download the </w:t>
+      </w:r>
+      <w:r>
+        <w:rPr>
+          <w:rFonts w:hint="eastAsia"/>
         </w:rPr>
         <w:t>picture</w:t>
       </w:r>
-      <w:r>
-        <w:rPr>
-          <w:rFonts w:hint="eastAsia"/>
-          <w:sz w:val="24"/>
-        </w:rPr>
-        <w:t xml:space="preserve"> to ESL</w:t>
-      </w:r>
-    </w:p>
-    <w:p>
-      <w:pPr>
-        <w:rPr>
-          <w:rFonts w:hint="eastAsia"/>
-        </w:rPr>
-      </w:pPr>
-      <w:r>
-        <w:rPr>
-          <w:rFonts w:hint="eastAsia"/>
-        </w:rPr>
-        <w:t xml:space="preserve">1. If the </w:t>
-      </w:r>
-      <w:proofErr w:type="spellStart"/>
-      <w:proofErr w:type="gramStart"/>
-      <w:r>
-        <w:rPr>
-          <w:rFonts w:hint="eastAsia"/>
-        </w:rPr>
-        <w:t>ap</w:t>
-      </w:r>
-      <w:proofErr w:type="spellEnd"/>
-      <w:proofErr w:type="gramEnd"/>
-      <w:r>
-        <w:rPr>
-          <w:rFonts w:hint="eastAsia"/>
-        </w:rPr>
-        <w:t xml:space="preserve"> found device success, you will see </w:t>
-      </w:r>
-      <w:r>
-        <w:t>“</w:t>
-      </w:r>
-      <w:r>
-        <w:rPr>
-          <w:rFonts w:hint="eastAsia"/>
-        </w:rPr>
-        <w:t>found new device: 29_1 color</w:t>
-      </w:r>
-      <w:r>
-        <w:t>”</w:t>
-      </w:r>
-    </w:p>
-    <w:p>
-      <w:pPr>
-        <w:rPr>
-          <w:rFonts w:hint="eastAsia"/>
-        </w:rPr>
-      </w:pPr>
-      <w:r>
-        <w:rPr>
-          <w:rFonts w:hint="eastAsia"/>
-        </w:rPr>
-        <w:t>2. Copy the device id to the text edit and select the ESL type.</w:t>
-      </w:r>
-    </w:p>
-    <w:p>
-      <w:pPr>
-        <w:rPr>
-          <w:rFonts w:hint="eastAsia"/>
-        </w:rPr>
-      </w:pPr>
-      <w:r>
-        <w:rPr>
-          <w:rFonts w:hint="eastAsia"/>
-        </w:rPr>
-        <w:t xml:space="preserve">3. </w:t>
-      </w:r>
-      <w:r>
-        <w:rPr>
-          <w:rFonts w:hint="eastAsia"/>
-        </w:rPr>
-        <w:t xml:space="preserve">Tap on </w:t>
-      </w:r>
-      <w:proofErr w:type="spellStart"/>
-      <w:r>
-        <w:rPr>
-          <w:rFonts w:hint="eastAsia"/>
-        </w:rPr>
-        <w:t>Open</w:t>
-      </w:r>
-      <w:r>
-        <w:rPr>
-          <w:rFonts w:hint="eastAsia"/>
-        </w:rPr>
-        <w:t>BmpFi</w:t>
-      </w:r>
-      <w:r>
-        <w:rPr>
-          <w:rFonts w:hint="eastAsia"/>
-        </w:rPr>
-        <w:t>le</w:t>
-      </w:r>
-      <w:proofErr w:type="spellEnd"/>
-      <w:r>
-        <w:rPr>
-          <w:rFonts w:hint="eastAsia"/>
-        </w:rPr>
-        <w:t xml:space="preserve">, select the </w:t>
-      </w:r>
-      <w:r>
-        <w:rPr>
-          <w:rFonts w:hint="eastAsia"/>
-        </w:rPr>
-        <w:t>bmp</w:t>
-      </w:r>
-      <w:r>
-        <w:rPr>
-          <w:rFonts w:hint="eastAsia"/>
-        </w:rPr>
-        <w:t xml:space="preserve"> file then tap on download. </w:t>
-      </w:r>
-      <w:r>
-        <w:t>P</w:t>
-      </w:r>
-      <w:r>
-        <w:rPr>
-          <w:rFonts w:hint="eastAsia"/>
-        </w:rPr>
-        <w:t>lease make sure the bmp file size is equal the ESL screen.</w:t>
-      </w:r>
-    </w:p>
-    <w:p>
-      <w:r>
-        <w:t>You</w:t>
-      </w:r>
-      <w:r>
-        <w:rPr>
-          <w:rFonts w:hint="eastAsia"/>
-        </w:rPr>
-        <w:t xml:space="preserve"> can see if the message was execute success.</w:t>
+      <w:bookmarkStart w:id="0" w:name="_GoBack"/>
+      <w:bookmarkEnd w:id="0"/>
+      <w:r>
+        <w:rPr>
+          <w:rFonts w:hint="eastAsia"/>
+        </w:rPr>
+        <w:t xml:space="preserve"> file.</w:t>
       </w:r>
     </w:p>
     <w:p>
@@ -1165,11 +1045,12 @@
         <w:rPr>
           <w:noProof/>
         </w:rPr>
+        <w:lastRenderedPageBreak/>
         <w:drawing>
-          <wp:inline distT="0" distB="0" distL="0" distR="0" wp14:anchorId="4C2D0FC0" wp14:editId="6B27BE56">
-            <wp:extent cx="3301585" cy="3946072"/>
-            <wp:effectExtent l="0" t="0" r="0" b="0"/>
-            <wp:docPr id="15" name="图片 15"/>
+          <wp:inline distT="0" distB="0" distL="0" distR="0" wp14:anchorId="613D1057" wp14:editId="2AA53AD1">
+            <wp:extent cx="3788229" cy="2253173"/>
+            <wp:effectExtent l="0" t="0" r="3175" b="0"/>
+            <wp:docPr id="4" name="图片 4"/>
             <wp:cNvGraphicFramePr>
               <a:graphicFrameLocks xmlns:a="http://schemas.openxmlformats.org/drawingml/2006/main" noChangeAspect="1"/>
             </wp:cNvGraphicFramePr>
@@ -1189,7 +1070,7 @@
                   <pic:spPr>
                     <a:xfrm>
                       <a:off x="0" y="0"/>
-                      <a:ext cx="3302547" cy="3947221"/>
+                      <a:ext cx="3788558" cy="2253368"/>
                     </a:xfrm>
                     <a:prstGeom prst="rect">
                       <a:avLst/>
@@ -1202,59 +1083,171 @@
         </w:drawing>
       </w:r>
     </w:p>
-    <w:p/>
-    <w:p>
-      <w:r>
-        <w:rPr>
-          <w:rFonts w:hint="eastAsia"/>
-        </w:rPr>
-        <w:t xml:space="preserve">The picture was </w:t>
-      </w:r>
+    <w:p>
+      <w:pPr>
+        <w:pStyle w:val="2"/>
+        <w:numPr>
+          <w:ilvl w:val="1"/>
+          <w:numId w:val="3"/>
+        </w:numPr>
+        <w:rPr>
+          <w:sz w:val="24"/>
+        </w:rPr>
+      </w:pPr>
+      <w:r>
+        <w:rPr>
+          <w:sz w:val="24"/>
+        </w:rPr>
+        <w:t>S</w:t>
+      </w:r>
+      <w:r>
+        <w:rPr>
+          <w:rFonts w:hint="eastAsia"/>
+          <w:sz w:val="24"/>
+        </w:rPr>
+        <w:t xml:space="preserve">etp3: download </w:t>
+      </w:r>
+      <w:r>
+        <w:rPr>
+          <w:rFonts w:hint="eastAsia"/>
+          <w:sz w:val="24"/>
+        </w:rPr>
+        <w:t>picture</w:t>
+      </w:r>
+      <w:r>
+        <w:rPr>
+          <w:rFonts w:hint="eastAsia"/>
+          <w:sz w:val="24"/>
+        </w:rPr>
+        <w:t xml:space="preserve"> to ESL</w:t>
+      </w:r>
+    </w:p>
+    <w:p>
+      <w:r>
+        <w:rPr>
+          <w:rFonts w:hint="eastAsia"/>
+        </w:rPr>
+        <w:t xml:space="preserve">1. If the </w:t>
+      </w:r>
+      <w:proofErr w:type="spellStart"/>
       <w:proofErr w:type="gramStart"/>
       <w:r>
         <w:rPr>
           <w:rFonts w:hint="eastAsia"/>
         </w:rPr>
-        <w:t>download</w:t>
-      </w:r>
+        <w:t>ap</w:t>
+      </w:r>
+      <w:proofErr w:type="spellEnd"/>
       <w:proofErr w:type="gramEnd"/>
       <w:r>
         <w:rPr>
           <w:rFonts w:hint="eastAsia"/>
         </w:rPr>
-        <w:t xml:space="preserve"> to </w:t>
+        <w:t xml:space="preserve"> found device success, you will see </w:t>
+      </w:r>
+      <w:r>
+        <w:t>“</w:t>
+      </w:r>
+      <w:r>
+        <w:rPr>
+          <w:rFonts w:hint="eastAsia"/>
+        </w:rPr>
+        <w:t>found new device: 29_1 color</w:t>
+      </w:r>
+      <w:r>
+        <w:t>”</w:t>
+      </w:r>
+    </w:p>
+    <w:p>
+      <w:r>
+        <w:rPr>
+          <w:rFonts w:hint="eastAsia"/>
+        </w:rPr>
+        <w:t>2. Copy the device id to the text edit and select the ESL type.</w:t>
+      </w:r>
+    </w:p>
+    <w:p>
+      <w:r>
+        <w:rPr>
+          <w:rFonts w:hint="eastAsia"/>
+        </w:rPr>
+        <w:t xml:space="preserve">3. </w:t>
+      </w:r>
+      <w:r>
+        <w:rPr>
+          <w:rFonts w:hint="eastAsia"/>
+        </w:rPr>
+        <w:t xml:space="preserve">Tap on </w:t>
       </w:r>
       <w:proofErr w:type="spellStart"/>
       <w:r>
         <w:rPr>
           <w:rFonts w:hint="eastAsia"/>
         </w:rPr>
-        <w:t>ESl</w:t>
+        <w:t>Open</w:t>
+      </w:r>
+      <w:r>
+        <w:rPr>
+          <w:rFonts w:hint="eastAsia"/>
+        </w:rPr>
+        <w:t>BmpFi</w:t>
+      </w:r>
+      <w:r>
+        <w:rPr>
+          <w:rFonts w:hint="eastAsia"/>
+        </w:rPr>
+        <w:t>le</w:t>
       </w:r>
       <w:proofErr w:type="spellEnd"/>
       <w:r>
         <w:rPr>
           <w:rFonts w:hint="eastAsia"/>
         </w:rPr>
-        <w:t xml:space="preserve"> success.</w:t>
-      </w:r>
-    </w:p>
-    <w:p>
-      <w:pPr>
-        <w:rPr>
-          <w:rFonts w:hint="eastAsia"/>
-        </w:rPr>
-      </w:pPr>
+        <w:t xml:space="preserve">, select the </w:t>
+      </w:r>
+      <w:r>
+        <w:rPr>
+          <w:rFonts w:hint="eastAsia"/>
+        </w:rPr>
+        <w:t>bmp</w:t>
+      </w:r>
+      <w:r>
+        <w:rPr>
+          <w:rFonts w:hint="eastAsia"/>
+        </w:rPr>
+        <w:t xml:space="preserve"> file then tap on download. </w:t>
+      </w:r>
+      <w:r>
+        <w:t>P</w:t>
+      </w:r>
+      <w:r>
+        <w:rPr>
+          <w:rFonts w:hint="eastAsia"/>
+        </w:rPr>
+        <w:t>lease make sure the bmp file size is equal the ESL screen.</w:t>
+      </w:r>
+    </w:p>
+    <w:p>
+      <w:r>
+        <w:t>You</w:t>
+      </w:r>
+      <w:r>
+        <w:rPr>
+          <w:rFonts w:hint="eastAsia"/>
+        </w:rPr>
+        <w:t xml:space="preserve"> can see if the message was execute success.</w:t>
+      </w:r>
+    </w:p>
+    <w:p>
       <w:r>
         <w:rPr>
           <w:noProof/>
         </w:rPr>
-        <w:lastRenderedPageBreak/>
         <w:drawing>
-          <wp:inline distT="0" distB="0" distL="0" distR="0" wp14:anchorId="639EA0CB" wp14:editId="578B8833">
-            <wp:extent cx="3793671" cy="1882785"/>
-            <wp:effectExtent l="0" t="0" r="0" b="3175"/>
-            <wp:docPr id="1" name="图片 1"/>
+          <wp:inline distT="0" distB="0" distL="0" distR="0" wp14:anchorId="4C2D0FC0" wp14:editId="6B27BE56">
+            <wp:extent cx="3301585" cy="3946072"/>
+            <wp:effectExtent l="0" t="0" r="0" b="0"/>
+            <wp:docPr id="15" name="图片 15"/>
             <wp:cNvGraphicFramePr>
               <a:graphicFrameLocks xmlns:a="http://schemas.openxmlformats.org/drawingml/2006/main" noChangeAspect="1"/>
             </wp:cNvGraphicFramePr>
@@ -1274,7 +1267,7 @@
                   <pic:spPr>
                     <a:xfrm>
                       <a:off x="0" y="0"/>
-                      <a:ext cx="3796024" cy="1883953"/>
+                      <a:ext cx="3302547" cy="3947221"/>
                     </a:xfrm>
                     <a:prstGeom prst="rect">
                       <a:avLst/>
@@ -1287,119 +1280,41 @@
         </w:drawing>
       </w:r>
     </w:p>
-    <w:p>
-      <w:pPr>
-        <w:rPr>
-          <w:rFonts w:hint="eastAsia"/>
-        </w:rPr>
-      </w:pPr>
-    </w:p>
-    <w:p>
-      <w:pPr>
-        <w:pStyle w:val="1"/>
-        <w:numPr>
-          <w:ilvl w:val="0"/>
-          <w:numId w:val="3"/>
-        </w:numPr>
-        <w:rPr>
-          <w:rFonts w:hint="eastAsia"/>
-        </w:rPr>
-      </w:pPr>
-      <w:r>
-        <w:rPr>
-          <w:rFonts w:hint="eastAsia"/>
-        </w:rPr>
-        <w:t xml:space="preserve">ESL </w:t>
-      </w:r>
-      <w:r>
-        <w:t>Partial</w:t>
-      </w:r>
-      <w:r>
-        <w:rPr>
-          <w:rFonts w:hint="eastAsia"/>
-        </w:rPr>
-        <w:t xml:space="preserve"> update</w:t>
-      </w:r>
-    </w:p>
-    <w:p>
-      <w:pPr>
-        <w:rPr>
-          <w:rFonts w:hint="eastAsia"/>
-        </w:rPr>
-      </w:pPr>
-      <w:r>
-        <w:t xml:space="preserve">Sometimes, we may only need to update the </w:t>
-      </w:r>
-      <w:r>
-        <w:rPr>
-          <w:rFonts w:hint="eastAsia"/>
-        </w:rPr>
-        <w:t>partial</w:t>
-      </w:r>
-      <w:r>
-        <w:t xml:space="preserve"> content of the ESL</w:t>
-      </w:r>
-      <w:r>
-        <w:rPr>
-          <w:rFonts w:hint="eastAsia"/>
-        </w:rPr>
-        <w:t>,</w:t>
-      </w:r>
-      <w:r>
-        <w:t xml:space="preserve"> </w:t>
-      </w:r>
-      <w:r>
-        <w:rPr>
-          <w:rFonts w:hint="eastAsia"/>
-        </w:rPr>
-        <w:t>s</w:t>
-      </w:r>
-      <w:r>
-        <w:t xml:space="preserve">uch as price. Therefore, we will use the partial refresh </w:t>
-      </w:r>
-      <w:r>
-        <w:rPr>
-          <w:rFonts w:hint="eastAsia"/>
-        </w:rPr>
-        <w:t>feature</w:t>
-      </w:r>
-      <w:r>
-        <w:t>, which can also reduce the content sent.</w:t>
-      </w:r>
-    </w:p>
-    <w:p>
-      <w:pPr>
-        <w:rPr>
-          <w:rFonts w:hint="eastAsia"/>
-        </w:rPr>
-      </w:pPr>
-    </w:p>
-    <w:p>
-      <w:pPr>
-        <w:rPr>
-          <w:rFonts w:hint="eastAsia"/>
-        </w:rPr>
-      </w:pPr>
-      <w:r>
-        <w:t>In the following e</w:t>
-      </w:r>
-      <w:r>
-        <w:t xml:space="preserve">xample, we add a QR code to </w:t>
-      </w:r>
-      <w:r>
-        <w:rPr>
-          <w:rFonts w:hint="eastAsia"/>
-        </w:rPr>
-        <w:t xml:space="preserve">an exist </w:t>
-      </w:r>
-      <w:r>
-        <w:t>picture. The content of the QR code is the ESL device ID</w:t>
-      </w:r>
-      <w:r>
-        <w:rPr>
-          <w:rFonts w:hint="eastAsia"/>
-        </w:rPr>
-        <w:t>.</w:t>
+    <w:p/>
+    <w:p>
+      <w:r>
+        <w:rPr>
+          <w:rFonts w:hint="eastAsia"/>
+        </w:rPr>
+        <w:t xml:space="preserve">The picture was </w:t>
+      </w:r>
+      <w:proofErr w:type="gramStart"/>
+      <w:r>
+        <w:rPr>
+          <w:rFonts w:hint="eastAsia"/>
+        </w:rPr>
+        <w:t>download</w:t>
+      </w:r>
+      <w:proofErr w:type="gramEnd"/>
+      <w:r>
+        <w:rPr>
+          <w:rFonts w:hint="eastAsia"/>
+        </w:rPr>
+        <w:t xml:space="preserve"> to </w:t>
+      </w:r>
+      <w:proofErr w:type="spellStart"/>
+      <w:r>
+        <w:rPr>
+          <w:rFonts w:hint="eastAsia"/>
+        </w:rPr>
+        <w:t>ESl</w:t>
+      </w:r>
+      <w:proofErr w:type="spellEnd"/>
+      <w:r>
+        <w:rPr>
+          <w:rFonts w:hint="eastAsia"/>
+        </w:rPr>
+        <w:t xml:space="preserve"> success.</w:t>
       </w:r>
     </w:p>
     <w:p>
@@ -1407,11 +1322,12 @@
         <w:rPr>
           <w:noProof/>
         </w:rPr>
+        <w:lastRenderedPageBreak/>
         <w:drawing>
-          <wp:inline distT="0" distB="0" distL="0" distR="0" wp14:anchorId="42C0FA97" wp14:editId="257080FD">
-            <wp:extent cx="3544274" cy="4229100"/>
-            <wp:effectExtent l="0" t="0" r="0" b="0"/>
-            <wp:docPr id="19" name="图片 19"/>
+          <wp:inline distT="0" distB="0" distL="0" distR="0" wp14:anchorId="639EA0CB" wp14:editId="578B8833">
+            <wp:extent cx="3793671" cy="1882785"/>
+            <wp:effectExtent l="0" t="0" r="0" b="3175"/>
+            <wp:docPr id="1" name="图片 1"/>
             <wp:cNvGraphicFramePr>
               <a:graphicFrameLocks xmlns:a="http://schemas.openxmlformats.org/drawingml/2006/main" noChangeAspect="1"/>
             </wp:cNvGraphicFramePr>
@@ -1431,6 +1347,138 @@
                   <pic:spPr>
                     <a:xfrm>
                       <a:off x="0" y="0"/>
+                      <a:ext cx="3796024" cy="1883953"/>
+                    </a:xfrm>
+                    <a:prstGeom prst="rect">
+                      <a:avLst/>
+                    </a:prstGeom>
+                  </pic:spPr>
+                </pic:pic>
+              </a:graphicData>
+            </a:graphic>
+          </wp:inline>
+        </w:drawing>
+      </w:r>
+    </w:p>
+    <w:p/>
+    <w:p>
+      <w:pPr>
+        <w:pStyle w:val="1"/>
+        <w:numPr>
+          <w:ilvl w:val="0"/>
+          <w:numId w:val="3"/>
+        </w:numPr>
+      </w:pPr>
+      <w:r>
+        <w:rPr>
+          <w:rFonts w:hint="eastAsia"/>
+        </w:rPr>
+        <w:t xml:space="preserve">ESL </w:t>
+      </w:r>
+      <w:r>
+        <w:t>Partial</w:t>
+      </w:r>
+      <w:r>
+        <w:rPr>
+          <w:rFonts w:hint="eastAsia"/>
+        </w:rPr>
+        <w:t xml:space="preserve"> update</w:t>
+      </w:r>
+    </w:p>
+    <w:p>
+      <w:r>
+        <w:t xml:space="preserve">Sometimes, we may only need to update the </w:t>
+      </w:r>
+      <w:r>
+        <w:rPr>
+          <w:rFonts w:hint="eastAsia"/>
+        </w:rPr>
+        <w:t>partial</w:t>
+      </w:r>
+      <w:r>
+        <w:t xml:space="preserve"> content of the ESL</w:t>
+      </w:r>
+      <w:r>
+        <w:rPr>
+          <w:rFonts w:hint="eastAsia"/>
+        </w:rPr>
+        <w:t>,</w:t>
+      </w:r>
+      <w:r>
+        <w:t xml:space="preserve"> </w:t>
+      </w:r>
+      <w:r>
+        <w:rPr>
+          <w:rFonts w:hint="eastAsia"/>
+        </w:rPr>
+        <w:t>s</w:t>
+      </w:r>
+      <w:r>
+        <w:t xml:space="preserve">uch as price. Therefore, we will use the partial refresh </w:t>
+      </w:r>
+      <w:r>
+        <w:rPr>
+          <w:rFonts w:hint="eastAsia"/>
+        </w:rPr>
+        <w:t>feature</w:t>
+      </w:r>
+      <w:r>
+        <w:t>, which can also reduce the content sent.</w:t>
+      </w:r>
+    </w:p>
+    <w:p/>
+    <w:p>
+      <w:r>
+        <w:t>In the following e</w:t>
+      </w:r>
+      <w:r>
+        <w:t xml:space="preserve">xample, we add a QR code to </w:t>
+      </w:r>
+      <w:r>
+        <w:rPr>
+          <w:rFonts w:hint="eastAsia"/>
+        </w:rPr>
+        <w:t xml:space="preserve">an exist </w:t>
+      </w:r>
+      <w:r>
+        <w:t>picture. The content of the QR code is the ESL device ID</w:t>
+      </w:r>
+      <w:r>
+        <w:rPr>
+          <w:rFonts w:hint="eastAsia"/>
+        </w:rPr>
+        <w:t>.</w:t>
+      </w:r>
+    </w:p>
+    <w:p>
+      <w:r>
+        <w:rPr>
+          <w:noProof/>
+        </w:rPr>
+        <w:drawing>
+          <wp:inline distT="0" distB="0" distL="0" distR="0" wp14:anchorId="42C0FA97" wp14:editId="257080FD">
+            <wp:extent cx="3544274" cy="4229100"/>
+            <wp:effectExtent l="0" t="0" r="0" b="0"/>
+            <wp:docPr id="19" name="图片 19"/>
+            <wp:cNvGraphicFramePr>
+              <a:graphicFrameLocks xmlns:a="http://schemas.openxmlformats.org/drawingml/2006/main" noChangeAspect="1"/>
+            </wp:cNvGraphicFramePr>
+            <a:graphic xmlns:a="http://schemas.openxmlformats.org/drawingml/2006/main">
+              <a:graphicData uri="http://schemas.openxmlformats.org/drawingml/2006/picture">
+                <pic:pic xmlns:pic="http://schemas.openxmlformats.org/drawingml/2006/picture">
+                  <pic:nvPicPr>
+                    <pic:cNvPr id="0" name=""/>
+                    <pic:cNvPicPr/>
+                  </pic:nvPicPr>
+                  <pic:blipFill>
+                    <a:blip r:embed="rId16"/>
+                    <a:stretch>
+                      <a:fillRect/>
+                    </a:stretch>
+                  </pic:blipFill>
+                  <pic:spPr>
+                    <a:xfrm>
+                      <a:off x="0" y="0"/>
                       <a:ext cx="3544581" cy="4229467"/>
                     </a:xfrm>
                     <a:prstGeom prst="rect">
@@ -1467,7 +1515,7 @@
                     <pic:cNvPicPr/>
                   </pic:nvPicPr>
                   <pic:blipFill>
-                    <a:blip r:embed="rId16"/>
+                    <a:blip r:embed="rId17"/>
                     <a:stretch>
                       <a:fillRect/>
                     </a:stretch>

</xml_diff>